<commit_message>
Am adaugat doar o imagine
</commit_message>
<xml_diff>
--- a/Informatii.docx
+++ b/Informatii.docx
@@ -1889,9 +1889,104 @@
         </w:rPr>
         <w:t>:</w:t>
       </w:r>
+      <w:proofErr w:type="gramEnd"/>
+    </w:p>
+    <w:p>
+      <w:pPr>
+        <w:rPr>
+          <w:sz w:val="24"/>
+          <w:szCs w:val="24"/>
+        </w:rPr>
+      </w:pPr>
+      <w:proofErr w:type="spellStart"/>
+      <w:proofErr w:type="gramStart"/>
+      <w:r>
+        <w:rPr>
+          <w:sz w:val="24"/>
+          <w:szCs w:val="24"/>
+        </w:rPr>
+        <w:t>Lista</w:t>
+      </w:r>
+      <w:proofErr w:type="spellEnd"/>
+      <w:r>
+        <w:rPr>
+          <w:sz w:val="24"/>
+          <w:szCs w:val="24"/>
+        </w:rPr>
+        <w:t xml:space="preserve"> :</w:t>
+      </w:r>
+      <w:proofErr w:type="gramEnd"/>
+    </w:p>
+    <w:p>
+      <w:pPr>
+        <w:rPr>
+          <w:sz w:val="24"/>
+          <w:szCs w:val="24"/>
+        </w:rPr>
+      </w:pPr>
+      <w:r>
+        <w:rPr>
+          <w:sz w:val="24"/>
+          <w:szCs w:val="24"/>
+        </w:rPr>
+        <w:t>1</w:t>
+      </w:r>
+    </w:p>
+    <w:p>
+      <w:pPr>
+        <w:rPr>
+          <w:sz w:val="24"/>
+          <w:szCs w:val="24"/>
+        </w:rPr>
+      </w:pPr>
+      <w:r>
+        <w:rPr>
+          <w:sz w:val="24"/>
+          <w:szCs w:val="24"/>
+        </w:rPr>
+        <w:t>2</w:t>
+      </w:r>
+    </w:p>
+    <w:p>
+      <w:pPr>
+        <w:rPr>
+          <w:sz w:val="24"/>
+          <w:szCs w:val="24"/>
+        </w:rPr>
+      </w:pPr>
+      <w:r>
+        <w:rPr>
+          <w:sz w:val="24"/>
+          <w:szCs w:val="24"/>
+        </w:rPr>
+        <w:lastRenderedPageBreak/>
+        <w:t>3</w:t>
+      </w:r>
+    </w:p>
+    <w:p>
+      <w:pPr>
+        <w:rPr>
+          <w:sz w:val="24"/>
+          <w:szCs w:val="24"/>
+        </w:rPr>
+      </w:pPr>
+      <w:r>
+        <w:rPr>
+          <w:sz w:val="24"/>
+          <w:szCs w:val="24"/>
+        </w:rPr>
+        <w:t>4</w:t>
+      </w:r>
+    </w:p>
+    <w:p>
+      <w:pPr>
+        <w:rPr>
+          <w:sz w:val="24"/>
+          <w:szCs w:val="24"/>
+        </w:rPr>
+      </w:pPr>
       <w:bookmarkStart w:id="0" w:name="_GoBack"/>
       <w:bookmarkEnd w:id="0"/>
-      <w:proofErr w:type="gramEnd"/>
     </w:p>
     <w:p>
       <w:pPr>

</xml_diff>

<commit_message>
Initial commit on sergiu1
</commit_message>
<xml_diff>
--- a/Informatii.docx
+++ b/Informatii.docx
@@ -1899,23 +1899,247 @@
         </w:rPr>
       </w:pPr>
       <w:proofErr w:type="spellStart"/>
+      <w:r>
+        <w:rPr>
+          <w:sz w:val="24"/>
+          <w:szCs w:val="24"/>
+        </w:rPr>
+        <w:t>Aceasta</w:t>
+      </w:r>
+      <w:proofErr w:type="spellEnd"/>
+      <w:r>
+        <w:rPr>
+          <w:sz w:val="24"/>
+          <w:szCs w:val="24"/>
+        </w:rPr>
+        <w:t xml:space="preserve"> </w:t>
+      </w:r>
+      <w:proofErr w:type="spellStart"/>
       <w:proofErr w:type="gramStart"/>
       <w:r>
         <w:rPr>
           <w:sz w:val="24"/>
           <w:szCs w:val="24"/>
         </w:rPr>
-        <w:t>Lista</w:t>
-      </w:r>
-      <w:proofErr w:type="spellEnd"/>
-      <w:r>
-        <w:rPr>
-          <w:sz w:val="24"/>
-          <w:szCs w:val="24"/>
-        </w:rPr>
-        <w:t xml:space="preserve"> :</w:t>
-      </w:r>
+        <w:t>este</w:t>
+      </w:r>
+      <w:proofErr w:type="spellEnd"/>
       <w:proofErr w:type="gramEnd"/>
+      <w:r>
+        <w:rPr>
+          <w:sz w:val="24"/>
+          <w:szCs w:val="24"/>
+        </w:rPr>
+        <w:t xml:space="preserve"> list ape care o </w:t>
+      </w:r>
+      <w:proofErr w:type="spellStart"/>
+      <w:r>
+        <w:rPr>
+          <w:sz w:val="24"/>
+          <w:szCs w:val="24"/>
+        </w:rPr>
+        <w:t>oferim</w:t>
+      </w:r>
+      <w:proofErr w:type="spellEnd"/>
+      <w:r>
+        <w:rPr>
+          <w:sz w:val="24"/>
+          <w:szCs w:val="24"/>
+        </w:rPr>
+        <w:t xml:space="preserve"> </w:t>
+      </w:r>
+      <w:proofErr w:type="spellStart"/>
+      <w:r>
+        <w:rPr>
+          <w:sz w:val="24"/>
+          <w:szCs w:val="24"/>
+        </w:rPr>
+        <w:t>noi</w:t>
+      </w:r>
+      <w:proofErr w:type="spellEnd"/>
+      <w:r>
+        <w:rPr>
+          <w:sz w:val="24"/>
+          <w:szCs w:val="24"/>
+        </w:rPr>
+        <w:t xml:space="preserve">, </w:t>
+      </w:r>
+      <w:proofErr w:type="spellStart"/>
+      <w:r>
+        <w:rPr>
+          <w:sz w:val="24"/>
+          <w:szCs w:val="24"/>
+        </w:rPr>
+        <w:t>ea</w:t>
+      </w:r>
+      <w:proofErr w:type="spellEnd"/>
+      <w:r>
+        <w:rPr>
+          <w:sz w:val="24"/>
+          <w:szCs w:val="24"/>
+        </w:rPr>
+        <w:t xml:space="preserve"> </w:t>
+      </w:r>
+      <w:proofErr w:type="spellStart"/>
+      <w:r>
+        <w:rPr>
+          <w:sz w:val="24"/>
+          <w:szCs w:val="24"/>
+        </w:rPr>
+        <w:t>poate</w:t>
+      </w:r>
+      <w:proofErr w:type="spellEnd"/>
+      <w:r>
+        <w:rPr>
+          <w:sz w:val="24"/>
+          <w:szCs w:val="24"/>
+        </w:rPr>
+        <w:t xml:space="preserve"> fi </w:t>
+      </w:r>
+      <w:proofErr w:type="spellStart"/>
+      <w:r>
+        <w:rPr>
+          <w:sz w:val="24"/>
+          <w:szCs w:val="24"/>
+        </w:rPr>
+        <w:t>schimbata</w:t>
+      </w:r>
+      <w:proofErr w:type="spellEnd"/>
+      <w:r>
+        <w:rPr>
+          <w:sz w:val="24"/>
+          <w:szCs w:val="24"/>
+        </w:rPr>
+        <w:t xml:space="preserve"> </w:t>
+      </w:r>
+      <w:proofErr w:type="spellStart"/>
+      <w:r>
+        <w:rPr>
+          <w:sz w:val="24"/>
+          <w:szCs w:val="24"/>
+        </w:rPr>
+        <w:t>sau</w:t>
+      </w:r>
+      <w:proofErr w:type="spellEnd"/>
+      <w:r>
+        <w:rPr>
+          <w:sz w:val="24"/>
+          <w:szCs w:val="24"/>
+        </w:rPr>
+        <w:t xml:space="preserve"> pot fi </w:t>
+      </w:r>
+      <w:proofErr w:type="spellStart"/>
+      <w:r>
+        <w:rPr>
+          <w:sz w:val="24"/>
+          <w:szCs w:val="24"/>
+        </w:rPr>
+        <w:t>inlocuite</w:t>
+      </w:r>
+      <w:proofErr w:type="spellEnd"/>
+      <w:r>
+        <w:rPr>
+          <w:sz w:val="24"/>
+          <w:szCs w:val="24"/>
+        </w:rPr>
+        <w:t xml:space="preserve"> </w:t>
+      </w:r>
+      <w:proofErr w:type="spellStart"/>
+      <w:r>
+        <w:rPr>
+          <w:sz w:val="24"/>
+          <w:szCs w:val="24"/>
+        </w:rPr>
+        <w:t>unele</w:t>
+      </w:r>
+      <w:proofErr w:type="spellEnd"/>
+      <w:r>
+        <w:rPr>
+          <w:sz w:val="24"/>
+          <w:szCs w:val="24"/>
+        </w:rPr>
+        <w:t xml:space="preserve"> </w:t>
+      </w:r>
+      <w:proofErr w:type="spellStart"/>
+      <w:r>
+        <w:rPr>
+          <w:sz w:val="24"/>
+          <w:szCs w:val="24"/>
+        </w:rPr>
+        <w:t>obiecte</w:t>
+      </w:r>
+      <w:proofErr w:type="spellEnd"/>
+      <w:r>
+        <w:rPr>
+          <w:sz w:val="24"/>
+          <w:szCs w:val="24"/>
+        </w:rPr>
+        <w:t xml:space="preserve"> cu </w:t>
+      </w:r>
+      <w:proofErr w:type="spellStart"/>
+      <w:r>
+        <w:rPr>
+          <w:sz w:val="24"/>
+          <w:szCs w:val="24"/>
+        </w:rPr>
+        <w:t>altele</w:t>
+      </w:r>
+      <w:proofErr w:type="spellEnd"/>
+      <w:r>
+        <w:rPr>
+          <w:sz w:val="24"/>
+          <w:szCs w:val="24"/>
+        </w:rPr>
+        <w:t xml:space="preserve"> care au o </w:t>
+      </w:r>
+      <w:proofErr w:type="spellStart"/>
+      <w:r>
+        <w:rPr>
+          <w:sz w:val="24"/>
+          <w:szCs w:val="24"/>
+        </w:rPr>
+        <w:t>semnificatie</w:t>
+      </w:r>
+      <w:proofErr w:type="spellEnd"/>
+      <w:r>
+        <w:rPr>
+          <w:sz w:val="24"/>
+          <w:szCs w:val="24"/>
+        </w:rPr>
+        <w:t xml:space="preserve"> </w:t>
+      </w:r>
+      <w:proofErr w:type="spellStart"/>
+      <w:r>
+        <w:rPr>
+          <w:sz w:val="24"/>
+          <w:szCs w:val="24"/>
+        </w:rPr>
+        <w:t>speciala</w:t>
+      </w:r>
+      <w:proofErr w:type="spellEnd"/>
+      <w:r>
+        <w:rPr>
+          <w:sz w:val="24"/>
+          <w:szCs w:val="24"/>
+        </w:rPr>
+        <w:t xml:space="preserve"> </w:t>
+      </w:r>
+      <w:proofErr w:type="spellStart"/>
+      <w:r>
+        <w:rPr>
+          <w:sz w:val="24"/>
+          <w:szCs w:val="24"/>
+        </w:rPr>
+        <w:t>pentru</w:t>
+      </w:r>
+      <w:proofErr w:type="spellEnd"/>
+      <w:r>
+        <w:rPr>
+          <w:sz w:val="24"/>
+          <w:szCs w:val="24"/>
+        </w:rPr>
+        <w:t xml:space="preserve"> tine.</w:t>
+      </w:r>
     </w:p>
     <w:p>
       <w:pPr>
@@ -1985,8 +2209,573 @@
           <w:szCs w:val="24"/>
         </w:rPr>
       </w:pPr>
+      <w:r>
+        <w:rPr>
+          <w:sz w:val="24"/>
+          <w:szCs w:val="24"/>
+        </w:rPr>
+        <w:t>….</w:t>
+      </w:r>
+    </w:p>
+    <w:p>
+      <w:pPr>
+        <w:rPr>
+          <w:sz w:val="24"/>
+          <w:szCs w:val="24"/>
+        </w:rPr>
+      </w:pPr>
+      <w:r>
+        <w:rPr>
+          <w:sz w:val="24"/>
+          <w:szCs w:val="24"/>
+        </w:rPr>
+        <w:t xml:space="preserve">// </w:t>
+      </w:r>
+      <w:proofErr w:type="spellStart"/>
+      <w:r>
+        <w:rPr>
+          <w:sz w:val="24"/>
+          <w:szCs w:val="24"/>
+        </w:rPr>
+        <w:t>Dupa</w:t>
+      </w:r>
+      <w:proofErr w:type="spellEnd"/>
+      <w:r>
+        <w:rPr>
+          <w:sz w:val="24"/>
+          <w:szCs w:val="24"/>
+        </w:rPr>
+        <w:t xml:space="preserve"> </w:t>
+      </w:r>
+      <w:proofErr w:type="spellStart"/>
+      <w:r>
+        <w:rPr>
+          <w:sz w:val="24"/>
+          <w:szCs w:val="24"/>
+        </w:rPr>
+        <w:t>lista</w:t>
+      </w:r>
+      <w:proofErr w:type="spellEnd"/>
+      <w:r>
+        <w:rPr>
+          <w:sz w:val="24"/>
+          <w:szCs w:val="24"/>
+        </w:rPr>
+        <w:t xml:space="preserve">, </w:t>
+      </w:r>
+      <w:proofErr w:type="spellStart"/>
+      <w:r>
+        <w:rPr>
+          <w:sz w:val="24"/>
+          <w:szCs w:val="24"/>
+        </w:rPr>
+        <w:t>trebuie</w:t>
+      </w:r>
+      <w:proofErr w:type="spellEnd"/>
+      <w:r>
+        <w:rPr>
+          <w:sz w:val="24"/>
+          <w:szCs w:val="24"/>
+        </w:rPr>
+        <w:t xml:space="preserve"> o </w:t>
+      </w:r>
+      <w:proofErr w:type="spellStart"/>
+      <w:r>
+        <w:rPr>
+          <w:sz w:val="24"/>
+          <w:szCs w:val="24"/>
+        </w:rPr>
+        <w:t>aprofundare</w:t>
+      </w:r>
+      <w:proofErr w:type="spellEnd"/>
+      <w:r>
+        <w:rPr>
+          <w:sz w:val="24"/>
+          <w:szCs w:val="24"/>
+        </w:rPr>
+        <w:t xml:space="preserve"> a </w:t>
+      </w:r>
+      <w:proofErr w:type="spellStart"/>
+      <w:r>
+        <w:rPr>
+          <w:sz w:val="24"/>
+          <w:szCs w:val="24"/>
+        </w:rPr>
+        <w:t>fiecarui</w:t>
+      </w:r>
+      <w:proofErr w:type="spellEnd"/>
+      <w:r>
+        <w:rPr>
+          <w:sz w:val="24"/>
+          <w:szCs w:val="24"/>
+        </w:rPr>
+        <w:t xml:space="preserve"> </w:t>
+      </w:r>
+      <w:proofErr w:type="spellStart"/>
+      <w:r>
+        <w:rPr>
+          <w:sz w:val="24"/>
+          <w:szCs w:val="24"/>
+        </w:rPr>
+        <w:t>numar</w:t>
+      </w:r>
+      <w:proofErr w:type="spellEnd"/>
+      <w:r>
+        <w:rPr>
+          <w:sz w:val="24"/>
+          <w:szCs w:val="24"/>
+        </w:rPr>
+        <w:t xml:space="preserve">, </w:t>
+      </w:r>
+      <w:proofErr w:type="spellStart"/>
+      <w:r>
+        <w:rPr>
+          <w:sz w:val="24"/>
+          <w:szCs w:val="24"/>
+        </w:rPr>
+        <w:t>apoi</w:t>
+      </w:r>
+      <w:proofErr w:type="spellEnd"/>
+      <w:r>
+        <w:rPr>
+          <w:sz w:val="24"/>
+          <w:szCs w:val="24"/>
+        </w:rPr>
+        <w:t xml:space="preserve"> </w:t>
+      </w:r>
+      <w:proofErr w:type="gramStart"/>
+      <w:r>
+        <w:rPr>
+          <w:sz w:val="24"/>
+          <w:szCs w:val="24"/>
+        </w:rPr>
+        <w:t>un</w:t>
+      </w:r>
+      <w:proofErr w:type="gramEnd"/>
+      <w:r>
+        <w:rPr>
+          <w:sz w:val="24"/>
+          <w:szCs w:val="24"/>
+        </w:rPr>
+        <w:t xml:space="preserve"> mic test </w:t>
+      </w:r>
+      <w:proofErr w:type="spellStart"/>
+      <w:r>
+        <w:rPr>
+          <w:sz w:val="24"/>
+          <w:szCs w:val="24"/>
+        </w:rPr>
+        <w:t>sa</w:t>
+      </w:r>
+      <w:proofErr w:type="spellEnd"/>
+      <w:r>
+        <w:rPr>
+          <w:sz w:val="24"/>
+          <w:szCs w:val="24"/>
+        </w:rPr>
+        <w:t xml:space="preserve"> </w:t>
+      </w:r>
+      <w:proofErr w:type="spellStart"/>
+      <w:r>
+        <w:rPr>
+          <w:sz w:val="24"/>
+          <w:szCs w:val="24"/>
+        </w:rPr>
+        <w:t>verificam</w:t>
+      </w:r>
+      <w:proofErr w:type="spellEnd"/>
+      <w:r>
+        <w:rPr>
+          <w:sz w:val="24"/>
+          <w:szCs w:val="24"/>
+        </w:rPr>
+        <w:t xml:space="preserve"> </w:t>
+      </w:r>
+      <w:proofErr w:type="spellStart"/>
+      <w:r>
+        <w:rPr>
+          <w:sz w:val="24"/>
+          <w:szCs w:val="24"/>
+        </w:rPr>
+        <w:t>daca</w:t>
+      </w:r>
+      <w:proofErr w:type="spellEnd"/>
+      <w:r>
+        <w:rPr>
+          <w:sz w:val="24"/>
+          <w:szCs w:val="24"/>
+        </w:rPr>
+        <w:t xml:space="preserve"> a </w:t>
+      </w:r>
+      <w:proofErr w:type="spellStart"/>
+      <w:r>
+        <w:rPr>
+          <w:sz w:val="24"/>
+          <w:szCs w:val="24"/>
+        </w:rPr>
+        <w:t>retinut</w:t>
+      </w:r>
+      <w:proofErr w:type="spellEnd"/>
+      <w:r>
+        <w:rPr>
+          <w:sz w:val="24"/>
+          <w:szCs w:val="24"/>
+        </w:rPr>
+        <w:t xml:space="preserve"> </w:t>
+      </w:r>
+      <w:proofErr w:type="spellStart"/>
+      <w:r>
+        <w:rPr>
+          <w:sz w:val="24"/>
+          <w:szCs w:val="24"/>
+        </w:rPr>
+        <w:t>imaginile</w:t>
+      </w:r>
+      <w:proofErr w:type="spellEnd"/>
+      <w:r>
+        <w:rPr>
+          <w:sz w:val="24"/>
+          <w:szCs w:val="24"/>
+        </w:rPr>
+        <w:t>.</w:t>
+      </w:r>
+    </w:p>
+    <w:p>
+      <w:pPr>
+        <w:rPr>
+          <w:sz w:val="24"/>
+          <w:szCs w:val="24"/>
+        </w:rPr>
+      </w:pPr>
+      <w:r>
+        <w:rPr>
+          <w:sz w:val="24"/>
+          <w:szCs w:val="24"/>
+        </w:rPr>
+        <w:t xml:space="preserve">// Mai </w:t>
+      </w:r>
+      <w:proofErr w:type="spellStart"/>
+      <w:r>
+        <w:rPr>
+          <w:sz w:val="24"/>
+          <w:szCs w:val="24"/>
+        </w:rPr>
+        <w:t>intai</w:t>
+      </w:r>
+      <w:proofErr w:type="spellEnd"/>
+      <w:r>
+        <w:rPr>
+          <w:sz w:val="24"/>
+          <w:szCs w:val="24"/>
+        </w:rPr>
+        <w:t xml:space="preserve"> o </w:t>
+      </w:r>
+      <w:proofErr w:type="spellStart"/>
+      <w:r>
+        <w:rPr>
+          <w:sz w:val="24"/>
+          <w:szCs w:val="24"/>
+        </w:rPr>
+        <w:t>lista</w:t>
+      </w:r>
+      <w:proofErr w:type="spellEnd"/>
+      <w:r>
+        <w:rPr>
+          <w:sz w:val="24"/>
+          <w:szCs w:val="24"/>
+        </w:rPr>
+        <w:t xml:space="preserve"> de 4-5 </w:t>
+      </w:r>
+      <w:proofErr w:type="spellStart"/>
+      <w:r>
+        <w:rPr>
+          <w:sz w:val="24"/>
+          <w:szCs w:val="24"/>
+        </w:rPr>
+        <w:t>cuvinte</w:t>
+      </w:r>
+      <w:proofErr w:type="spellEnd"/>
+      <w:r>
+        <w:rPr>
+          <w:sz w:val="24"/>
+          <w:szCs w:val="24"/>
+        </w:rPr>
+        <w:t xml:space="preserve">, </w:t>
+      </w:r>
+      <w:proofErr w:type="spellStart"/>
+      <w:r>
+        <w:rPr>
+          <w:sz w:val="24"/>
+          <w:szCs w:val="24"/>
+        </w:rPr>
+        <w:t>pentru</w:t>
+      </w:r>
+      <w:proofErr w:type="spellEnd"/>
+      <w:r>
+        <w:rPr>
+          <w:sz w:val="24"/>
+          <w:szCs w:val="24"/>
+        </w:rPr>
+        <w:t xml:space="preserve"> care </w:t>
+      </w:r>
+      <w:proofErr w:type="spellStart"/>
+      <w:r>
+        <w:rPr>
+          <w:sz w:val="24"/>
+          <w:szCs w:val="24"/>
+        </w:rPr>
+        <w:t>avem</w:t>
+      </w:r>
+      <w:proofErr w:type="spellEnd"/>
+      <w:r>
+        <w:rPr>
+          <w:sz w:val="24"/>
+          <w:szCs w:val="24"/>
+        </w:rPr>
+        <w:t xml:space="preserve"> </w:t>
+      </w:r>
+      <w:proofErr w:type="spellStart"/>
+      <w:r>
+        <w:rPr>
+          <w:sz w:val="24"/>
+          <w:szCs w:val="24"/>
+        </w:rPr>
+        <w:t>si</w:t>
+      </w:r>
+      <w:proofErr w:type="spellEnd"/>
+      <w:r>
+        <w:rPr>
+          <w:sz w:val="24"/>
+          <w:szCs w:val="24"/>
+        </w:rPr>
+        <w:t xml:space="preserve"> </w:t>
+      </w:r>
+      <w:proofErr w:type="spellStart"/>
+      <w:r>
+        <w:rPr>
+          <w:sz w:val="24"/>
+          <w:szCs w:val="24"/>
+        </w:rPr>
+        <w:t>imagini</w:t>
+      </w:r>
+      <w:proofErr w:type="spellEnd"/>
+      <w:r>
+        <w:rPr>
+          <w:sz w:val="24"/>
+          <w:szCs w:val="24"/>
+        </w:rPr>
+        <w:t xml:space="preserve"> (</w:t>
+      </w:r>
+      <w:proofErr w:type="spellStart"/>
+      <w:r>
+        <w:rPr>
+          <w:sz w:val="24"/>
+          <w:szCs w:val="24"/>
+        </w:rPr>
+        <w:t>si</w:t>
+      </w:r>
+      <w:proofErr w:type="spellEnd"/>
+      <w:r>
+        <w:rPr>
+          <w:sz w:val="24"/>
+          <w:szCs w:val="24"/>
+        </w:rPr>
+        <w:t xml:space="preserve"> </w:t>
+      </w:r>
+      <w:proofErr w:type="spellStart"/>
+      <w:r>
+        <w:rPr>
+          <w:sz w:val="24"/>
+          <w:szCs w:val="24"/>
+        </w:rPr>
+        <w:t>numar</w:t>
+      </w:r>
+      <w:proofErr w:type="spellEnd"/>
+      <w:r>
+        <w:rPr>
+          <w:sz w:val="24"/>
+          <w:szCs w:val="24"/>
+        </w:rPr>
+        <w:t xml:space="preserve"> </w:t>
+      </w:r>
+      <w:proofErr w:type="spellStart"/>
+      <w:r>
+        <w:rPr>
+          <w:sz w:val="24"/>
+          <w:szCs w:val="24"/>
+        </w:rPr>
+        <w:t>si</w:t>
+      </w:r>
+      <w:proofErr w:type="spellEnd"/>
+      <w:r>
+        <w:rPr>
+          <w:sz w:val="24"/>
+          <w:szCs w:val="24"/>
+        </w:rPr>
+        <w:t xml:space="preserve"> </w:t>
+      </w:r>
+      <w:proofErr w:type="spellStart"/>
+      <w:r>
+        <w:rPr>
+          <w:sz w:val="24"/>
+          <w:szCs w:val="24"/>
+        </w:rPr>
+        <w:t>cauvant</w:t>
+      </w:r>
+      <w:proofErr w:type="spellEnd"/>
+      <w:r>
+        <w:rPr>
+          <w:sz w:val="24"/>
+          <w:szCs w:val="24"/>
+        </w:rPr>
+        <w:t xml:space="preserve">) </w:t>
+      </w:r>
+    </w:p>
+    <w:p>
+      <w:pPr>
+        <w:rPr>
+          <w:sz w:val="24"/>
+          <w:szCs w:val="24"/>
+        </w:rPr>
+      </w:pPr>
+      <w:r>
+        <w:rPr>
+          <w:sz w:val="24"/>
+          <w:szCs w:val="24"/>
+        </w:rPr>
+        <w:t xml:space="preserve">// </w:t>
+      </w:r>
+      <w:proofErr w:type="spellStart"/>
+      <w:r>
+        <w:rPr>
+          <w:sz w:val="24"/>
+          <w:szCs w:val="24"/>
+        </w:rPr>
+        <w:t>Intr</w:t>
+      </w:r>
+      <w:proofErr w:type="spellEnd"/>
+      <w:r>
+        <w:rPr>
+          <w:sz w:val="24"/>
+          <w:szCs w:val="24"/>
+        </w:rPr>
+        <w:t xml:space="preserve">-un final o </w:t>
+      </w:r>
+      <w:proofErr w:type="spellStart"/>
+      <w:r>
+        <w:rPr>
+          <w:sz w:val="24"/>
+          <w:szCs w:val="24"/>
+        </w:rPr>
+        <w:t>proba</w:t>
+      </w:r>
+      <w:proofErr w:type="spellEnd"/>
+      <w:r>
+        <w:rPr>
+          <w:sz w:val="24"/>
+          <w:szCs w:val="24"/>
+        </w:rPr>
+        <w:t xml:space="preserve"> in care </w:t>
+      </w:r>
+      <w:proofErr w:type="spellStart"/>
+      <w:r>
+        <w:rPr>
+          <w:sz w:val="24"/>
+          <w:szCs w:val="24"/>
+        </w:rPr>
+        <w:t>trebuie</w:t>
+      </w:r>
+      <w:proofErr w:type="spellEnd"/>
+      <w:r>
+        <w:rPr>
+          <w:sz w:val="24"/>
+          <w:szCs w:val="24"/>
+        </w:rPr>
+        <w:t xml:space="preserve"> </w:t>
+      </w:r>
+      <w:proofErr w:type="spellStart"/>
+      <w:proofErr w:type="gramStart"/>
+      <w:r>
+        <w:rPr>
+          <w:sz w:val="24"/>
+          <w:szCs w:val="24"/>
+        </w:rPr>
+        <w:t>sa</w:t>
+      </w:r>
+      <w:proofErr w:type="spellEnd"/>
+      <w:proofErr w:type="gramEnd"/>
+      <w:r>
+        <w:rPr>
+          <w:sz w:val="24"/>
+          <w:szCs w:val="24"/>
+        </w:rPr>
+        <w:t xml:space="preserve"> </w:t>
+      </w:r>
+      <w:proofErr w:type="spellStart"/>
+      <w:r>
+        <w:rPr>
+          <w:sz w:val="24"/>
+          <w:szCs w:val="24"/>
+        </w:rPr>
+        <w:t>memoreze</w:t>
+      </w:r>
+      <w:proofErr w:type="spellEnd"/>
+      <w:r>
+        <w:rPr>
+          <w:sz w:val="24"/>
+          <w:szCs w:val="24"/>
+        </w:rPr>
+        <w:t xml:space="preserve"> 15-20 </w:t>
+      </w:r>
+      <w:proofErr w:type="spellStart"/>
+      <w:r>
+        <w:rPr>
+          <w:sz w:val="24"/>
+          <w:szCs w:val="24"/>
+        </w:rPr>
+        <w:t>obiecte</w:t>
+      </w:r>
+      <w:proofErr w:type="spellEnd"/>
+      <w:r>
+        <w:rPr>
+          <w:sz w:val="24"/>
+          <w:szCs w:val="24"/>
+        </w:rPr>
+        <w:t>.</w:t>
+      </w:r>
+      <w:r>
+        <w:rPr>
+          <w:sz w:val="24"/>
+          <w:szCs w:val="24"/>
+        </w:rPr>
+        <w:t xml:space="preserve"> Un evaluator care </w:t>
+      </w:r>
+      <w:proofErr w:type="spellStart"/>
+      <w:r>
+        <w:rPr>
+          <w:sz w:val="24"/>
+          <w:szCs w:val="24"/>
+        </w:rPr>
+        <w:t>sa</w:t>
+      </w:r>
+      <w:proofErr w:type="spellEnd"/>
+      <w:r>
+        <w:rPr>
+          <w:sz w:val="24"/>
+          <w:szCs w:val="24"/>
+        </w:rPr>
+        <w:t xml:space="preserve"> verifice.</w:t>
+      </w:r>
       <w:bookmarkStart w:id="0" w:name="_GoBack"/>
       <w:bookmarkEnd w:id="0"/>
+    </w:p>
+    <w:p>
+      <w:pPr>
+        <w:rPr>
+          <w:sz w:val="24"/>
+          <w:szCs w:val="24"/>
+        </w:rPr>
+      </w:pPr>
     </w:p>
     <w:p>
       <w:pPr>

</xml_diff>